<commit_message>
Leaflet map for EU and US
Side by Side comparison of both map
</commit_message>
<xml_diff>
--- a/Dataset Source.docx
+++ b/Dataset Source.docx
@@ -89,6 +89,7 @@
       </w:pPr>
       <w:r>
         <w:rPr>
+          <w:noProof/>
           <w:lang w:val="en-US"/>
         </w:rPr>
         <w:drawing>
@@ -187,25 +188,7 @@
             <w:sz w:val="22"/>
             <w:szCs w:val="22"/>
           </w:rPr>
-          <w:t>https://www.census.gov/data/da</w:t>
-        </w:r>
-        <w:r>
-          <w:rPr>
-            <w:rStyle w:val="Hyperlink"/>
-            <w:rFonts w:ascii="Arial" w:hAnsi="Arial" w:cs="Arial"/>
-            <w:sz w:val="22"/>
-            <w:szCs w:val="22"/>
-          </w:rPr>
-          <w:t>t</w:t>
-        </w:r>
-        <w:r>
-          <w:rPr>
-            <w:rStyle w:val="Hyperlink"/>
-            <w:rFonts w:ascii="Arial" w:hAnsi="Arial" w:cs="Arial"/>
-            <w:sz w:val="22"/>
-            <w:szCs w:val="22"/>
-          </w:rPr>
-          <w:t>asets/time-series/demo/popest/2010s-state-total.html</w:t>
+          <w:t>https://www.census.gov/data/datasets/time-series/demo/popest/2010s-state-total.html</w:t>
         </w:r>
       </w:hyperlink>
     </w:p>
@@ -359,6 +342,9 @@
         <w:spacing w:before="0" w:beforeAutospacing="0" w:after="0" w:afterAutospacing="0"/>
       </w:pPr>
       <w:r>
+        <w:rPr>
+          <w:noProof/>
+        </w:rPr>
         <w:lastRenderedPageBreak/>
         <w:drawing>
           <wp:inline distT="0" distB="0" distL="0" distR="0" wp14:anchorId="686FB7EE" wp14:editId="5B7E6440">
@@ -541,6 +527,7 @@
         <w:rPr>
           <w:b/>
           <w:bCs/>
+          <w:noProof/>
           <w:lang w:val="en-US"/>
         </w:rPr>
         <w:lastRenderedPageBreak/>
@@ -589,12 +576,132 @@
     </w:p>
     <w:p>
       <w:pPr>
-        <w:rPr>
-          <w:b/>
-          <w:bCs/>
-          <w:lang w:val="en-US"/>
-        </w:rPr>
-      </w:pPr>
+        <w:pStyle w:val="Heading1"/>
+        <w:rPr>
+          <w:lang w:val="en-US"/>
+        </w:rPr>
+      </w:pPr>
+      <w:proofErr w:type="spellStart"/>
+      <w:r>
+        <w:rPr>
+          <w:lang w:val="en-US"/>
+        </w:rPr>
+        <w:t>GeoJSON</w:t>
+      </w:r>
+      <w:proofErr w:type="spellEnd"/>
+      <w:r>
+        <w:rPr>
+          <w:lang w:val="en-US"/>
+        </w:rPr>
+        <w:t xml:space="preserve"> Data</w:t>
+      </w:r>
+    </w:p>
+    <w:p>
+      <w:pPr>
+        <w:rPr>
+          <w:lang w:val="en-US"/>
+        </w:rPr>
+      </w:pPr>
+      <w:r>
+        <w:rPr>
+          <w:lang w:val="en-US"/>
+        </w:rPr>
+        <w:t>Europe Data</w:t>
+      </w:r>
+    </w:p>
+    <w:p>
+      <w:pPr>
+        <w:pStyle w:val="ListParagraph"/>
+        <w:numPr>
+          <w:ilvl w:val="0"/>
+          <w:numId w:val="4"/>
+        </w:numPr>
+        <w:rPr>
+          <w:lang w:val="en-US"/>
+        </w:rPr>
+      </w:pPr>
+      <w:hyperlink r:id="rId13" w:history="1">
+        <w:r>
+          <w:rPr>
+            <w:rStyle w:val="Hyperlink"/>
+            <w:lang w:val="en-US"/>
+          </w:rPr>
+          <w:t>https://makeshiftinsights.com/blog/basic-maps-with-d3/</w:t>
+        </w:r>
+      </w:hyperlink>
+      <w:r>
+        <w:rPr>
+          <w:lang w:val="en-US"/>
+        </w:rPr>
+        <w:t xml:space="preserve"> </w:t>
+      </w:r>
+    </w:p>
+    <w:p>
+      <w:pPr>
+        <w:rPr>
+          <w:lang w:val="en-US"/>
+        </w:rPr>
+      </w:pPr>
+      <w:r>
+        <w:rPr>
+          <w:lang w:val="en-US"/>
+        </w:rPr>
+        <w:t>US Data</w:t>
+      </w:r>
+    </w:p>
+    <w:p>
+      <w:pPr>
+        <w:pStyle w:val="ListParagraph"/>
+        <w:numPr>
+          <w:ilvl w:val="0"/>
+          <w:numId w:val="4"/>
+        </w:numPr>
+        <w:rPr>
+          <w:lang w:val="en-US"/>
+        </w:rPr>
+      </w:pPr>
+      <w:hyperlink r:id="rId14" w:history="1">
+        <w:r>
+          <w:rPr>
+            <w:rStyle w:val="Hyperlink"/>
+            <w:lang w:val="en-US"/>
+          </w:rPr>
+          <w:t>http://bl.ocks.org/michellechandra/0b2ce4923dc9b5809922</w:t>
+        </w:r>
+      </w:hyperlink>
+      <w:r>
+        <w:rPr>
+          <w:lang w:val="en-US"/>
+        </w:rPr>
+        <w:t xml:space="preserve"> </w:t>
+      </w:r>
+    </w:p>
+    <w:p>
+      <w:pPr>
+        <w:pStyle w:val="ListParagraph"/>
+        <w:numPr>
+          <w:ilvl w:val="0"/>
+          <w:numId w:val="4"/>
+        </w:numPr>
+        <w:rPr>
+          <w:lang w:val="en-US"/>
+        </w:rPr>
+      </w:pPr>
+      <w:hyperlink r:id="rId15" w:history="1">
+        <w:r>
+          <w:rPr>
+            <w:rStyle w:val="Hyperlink"/>
+            <w:lang w:val="en-US"/>
+          </w:rPr>
+          <w:t>https://eric.clst.org/tech/usgeojson/</w:t>
+        </w:r>
+      </w:hyperlink>
+      <w:r>
+        <w:rPr>
+          <w:lang w:val="en-US"/>
+        </w:rPr>
+        <w:t xml:space="preserve"> </w:t>
+      </w:r>
     </w:p>
     <w:sectPr>
       <w:pgSz w:w="11906" w:h="16838"/>
@@ -947,6 +1054,119 @@
       </w:rPr>
     </w:lvl>
   </w:abstractNum>
+  <w:abstractNum w:abstractNumId="3" w15:restartNumberingAfterBreak="0">
+    <w:nsid w:val="353611DF"/>
+    <w:multiLevelType w:val="hybridMultilevel"/>
+    <w:tmpl w:val="1FE04E2C"/>
+    <w:lvl w:ilvl="0" w:tplc="48090001">
+      <w:start w:val="1"/>
+      <w:numFmt w:val="bullet"/>
+      <w:lvlText w:val=""/>
+      <w:lvlJc w:val="left"/>
+      <w:pPr>
+        <w:ind w:left="720" w:hanging="360"/>
+      </w:pPr>
+      <w:rPr>
+        <w:rFonts w:ascii="Symbol" w:hAnsi="Symbol" w:hint="default"/>
+      </w:rPr>
+    </w:lvl>
+    <w:lvl w:ilvl="1" w:tplc="48090003" w:tentative="1">
+      <w:start w:val="1"/>
+      <w:numFmt w:val="bullet"/>
+      <w:lvlText w:val="o"/>
+      <w:lvlJc w:val="left"/>
+      <w:pPr>
+        <w:ind w:left="1440" w:hanging="360"/>
+      </w:pPr>
+      <w:rPr>
+        <w:rFonts w:ascii="Courier New" w:hAnsi="Courier New" w:cs="Courier New" w:hint="default"/>
+      </w:rPr>
+    </w:lvl>
+    <w:lvl w:ilvl="2" w:tplc="48090005" w:tentative="1">
+      <w:start w:val="1"/>
+      <w:numFmt w:val="bullet"/>
+      <w:lvlText w:val=""/>
+      <w:lvlJc w:val="left"/>
+      <w:pPr>
+        <w:ind w:left="2160" w:hanging="360"/>
+      </w:pPr>
+      <w:rPr>
+        <w:rFonts w:ascii="Wingdings" w:hAnsi="Wingdings" w:hint="default"/>
+      </w:rPr>
+    </w:lvl>
+    <w:lvl w:ilvl="3" w:tplc="48090001" w:tentative="1">
+      <w:start w:val="1"/>
+      <w:numFmt w:val="bullet"/>
+      <w:lvlText w:val=""/>
+      <w:lvlJc w:val="left"/>
+      <w:pPr>
+        <w:ind w:left="2880" w:hanging="360"/>
+      </w:pPr>
+      <w:rPr>
+        <w:rFonts w:ascii="Symbol" w:hAnsi="Symbol" w:hint="default"/>
+      </w:rPr>
+    </w:lvl>
+    <w:lvl w:ilvl="4" w:tplc="48090003" w:tentative="1">
+      <w:start w:val="1"/>
+      <w:numFmt w:val="bullet"/>
+      <w:lvlText w:val="o"/>
+      <w:lvlJc w:val="left"/>
+      <w:pPr>
+        <w:ind w:left="3600" w:hanging="360"/>
+      </w:pPr>
+      <w:rPr>
+        <w:rFonts w:ascii="Courier New" w:hAnsi="Courier New" w:cs="Courier New" w:hint="default"/>
+      </w:rPr>
+    </w:lvl>
+    <w:lvl w:ilvl="5" w:tplc="48090005" w:tentative="1">
+      <w:start w:val="1"/>
+      <w:numFmt w:val="bullet"/>
+      <w:lvlText w:val=""/>
+      <w:lvlJc w:val="left"/>
+      <w:pPr>
+        <w:ind w:left="4320" w:hanging="360"/>
+      </w:pPr>
+      <w:rPr>
+        <w:rFonts w:ascii="Wingdings" w:hAnsi="Wingdings" w:hint="default"/>
+      </w:rPr>
+    </w:lvl>
+    <w:lvl w:ilvl="6" w:tplc="48090001" w:tentative="1">
+      <w:start w:val="1"/>
+      <w:numFmt w:val="bullet"/>
+      <w:lvlText w:val=""/>
+      <w:lvlJc w:val="left"/>
+      <w:pPr>
+        <w:ind w:left="5040" w:hanging="360"/>
+      </w:pPr>
+      <w:rPr>
+        <w:rFonts w:ascii="Symbol" w:hAnsi="Symbol" w:hint="default"/>
+      </w:rPr>
+    </w:lvl>
+    <w:lvl w:ilvl="7" w:tplc="48090003" w:tentative="1">
+      <w:start w:val="1"/>
+      <w:numFmt w:val="bullet"/>
+      <w:lvlText w:val="o"/>
+      <w:lvlJc w:val="left"/>
+      <w:pPr>
+        <w:ind w:left="5760" w:hanging="360"/>
+      </w:pPr>
+      <w:rPr>
+        <w:rFonts w:ascii="Courier New" w:hAnsi="Courier New" w:cs="Courier New" w:hint="default"/>
+      </w:rPr>
+    </w:lvl>
+    <w:lvl w:ilvl="8" w:tplc="48090005" w:tentative="1">
+      <w:start w:val="1"/>
+      <w:numFmt w:val="bullet"/>
+      <w:lvlText w:val=""/>
+      <w:lvlJc w:val="left"/>
+      <w:pPr>
+        <w:ind w:left="6480" w:hanging="360"/>
+      </w:pPr>
+      <w:rPr>
+        <w:rFonts w:ascii="Wingdings" w:hAnsi="Wingdings" w:hint="default"/>
+      </w:rPr>
+    </w:lvl>
+  </w:abstractNum>
   <w:num w:numId="1" w16cid:durableId="1497266228">
     <w:abstractNumId w:val="2"/>
   </w:num>
@@ -955,6 +1175,9 @@
   </w:num>
   <w:num w:numId="3" w16cid:durableId="1380126450">
     <w:abstractNumId w:val="1"/>
+  </w:num>
+  <w:num w:numId="4" w16cid:durableId="251354052">
+    <w:abstractNumId w:val="3"/>
   </w:num>
 </w:numbering>
 </file>

</xml_diff>